<commit_message>
TA email address added to Assignment 0
</commit_message>
<xml_diff>
--- a/assignments/Asgn0/Asgn_0.docx
+++ b/assignments/Asgn0/Asgn_0.docx
@@ -1,6 +1,6 @@
 
 <file path=word/document.xml><?xml version="1.0" encoding="utf-8"?>
-<w:document xmlns:wpc="http://schemas.microsoft.com/office/word/2010/wordprocessingCanvas" xmlns:mo="http://schemas.microsoft.com/office/mac/office/2008/main" xmlns:mc="http://schemas.openxmlformats.org/markup-compatibility/2006" xmlns:mv="urn:schemas-microsoft-com:mac:vml" xmlns:o="urn:schemas-microsoft-com:office:office" xmlns:r="http://schemas.openxmlformats.org/officeDocument/2006/relationships" xmlns:m="http://schemas.openxmlformats.org/officeDocument/2006/math" xmlns:v="urn:schemas-microsoft-com:vml" xmlns:wp14="http://schemas.microsoft.com/office/word/2010/wordprocessingDrawing" xmlns:wp="http://schemas.openxmlformats.org/drawingml/2006/wordprocessingDrawing" xmlns:w10="urn:schemas-microsoft-com:office:word" xmlns:w="http://schemas.openxmlformats.org/wordprocessingml/2006/main" xmlns:w14="http://schemas.microsoft.com/office/word/2010/wordml" xmlns:wpg="http://schemas.microsoft.com/office/word/2010/wordprocessingGroup" xmlns:wpi="http://schemas.microsoft.com/office/word/2010/wordprocessingInk" xmlns:wne="http://schemas.microsoft.com/office/word/2006/wordml" xmlns:wps="http://schemas.microsoft.com/office/word/2010/wordprocessingShape" mc:Ignorable="w14 wp14">
+<w:document xmlns:wpc="http://schemas.microsoft.com/office/word/2010/wordprocessingCanvas" xmlns:mc="http://schemas.openxmlformats.org/markup-compatibility/2006" xmlns:o="urn:schemas-microsoft-com:office:office" xmlns:r="http://schemas.openxmlformats.org/officeDocument/2006/relationships" xmlns:m="http://schemas.openxmlformats.org/officeDocument/2006/math" xmlns:v="urn:schemas-microsoft-com:vml" xmlns:wp14="http://schemas.microsoft.com/office/word/2010/wordprocessingDrawing" xmlns:wp="http://schemas.openxmlformats.org/drawingml/2006/wordprocessingDrawing" xmlns:w10="urn:schemas-microsoft-com:office:word" xmlns:w="http://schemas.openxmlformats.org/wordprocessingml/2006/main" xmlns:w14="http://schemas.microsoft.com/office/word/2010/wordml" xmlns:wpg="http://schemas.microsoft.com/office/word/2010/wordprocessingGroup" xmlns:wpi="http://schemas.microsoft.com/office/word/2010/wordprocessingInk" xmlns:wne="http://schemas.microsoft.com/office/word/2006/wordml" xmlns:wps="http://schemas.microsoft.com/office/word/2010/wordprocessingShape" mc:Ignorable="w14 wp14">
   <w:body>
     <w:p>
       <w:pPr>
@@ -110,8 +110,6 @@
         </w:rPr>
         <w:t>Due: Tomorrow at 5pm</w:t>
       </w:r>
-      <w:bookmarkStart w:id="0" w:name="_GoBack"/>
-      <w:bookmarkEnd w:id="0"/>
     </w:p>
     <w:p>
       <w:pPr>
@@ -231,7 +229,15 @@
         <w:rPr>
           <w:sz w:val="22"/>
         </w:rPr>
-        <w:t xml:space="preserve"> repository and send the HTTPS clone URL to the TA in an email.</w:t>
+        <w:t xml:space="preserve"> repository and send the HTTPS clone URL to the TA in an email</w:t>
+      </w:r>
+      <w:bookmarkStart w:id="0" w:name="_GoBack"/>
+      <w:bookmarkEnd w:id="0"/>
+      <w:r>
+        <w:rPr>
+          <w:sz w:val="22"/>
+        </w:rPr>
+        <w:t>.</w:t>
       </w:r>
     </w:p>
     <w:p>
@@ -672,7 +678,7 @@
 </file>
 
 <file path=word/numbering.xml><?xml version="1.0" encoding="utf-8"?>
-<w:numbering xmlns:wpc="http://schemas.microsoft.com/office/word/2010/wordprocessingCanvas" xmlns:mo="http://schemas.microsoft.com/office/mac/office/2008/main" xmlns:mc="http://schemas.openxmlformats.org/markup-compatibility/2006" xmlns:mv="urn:schemas-microsoft-com:mac:vml" xmlns:o="urn:schemas-microsoft-com:office:office" xmlns:r="http://schemas.openxmlformats.org/officeDocument/2006/relationships" xmlns:m="http://schemas.openxmlformats.org/officeDocument/2006/math" xmlns:v="urn:schemas-microsoft-com:vml" xmlns:wp14="http://schemas.microsoft.com/office/word/2010/wordprocessingDrawing" xmlns:wp="http://schemas.openxmlformats.org/drawingml/2006/wordprocessingDrawing" xmlns:w10="urn:schemas-microsoft-com:office:word" xmlns:w="http://schemas.openxmlformats.org/wordprocessingml/2006/main" xmlns:w14="http://schemas.microsoft.com/office/word/2010/wordml" xmlns:wpg="http://schemas.microsoft.com/office/word/2010/wordprocessingGroup" xmlns:wpi="http://schemas.microsoft.com/office/word/2010/wordprocessingInk" xmlns:wne="http://schemas.microsoft.com/office/word/2006/wordml" xmlns:wps="http://schemas.microsoft.com/office/word/2010/wordprocessingShape" mc:Ignorable="w14 wp14">
+<w:numbering xmlns:wpc="http://schemas.microsoft.com/office/word/2010/wordprocessingCanvas" xmlns:mc="http://schemas.openxmlformats.org/markup-compatibility/2006" xmlns:o="urn:schemas-microsoft-com:office:office" xmlns:r="http://schemas.openxmlformats.org/officeDocument/2006/relationships" xmlns:m="http://schemas.openxmlformats.org/officeDocument/2006/math" xmlns:v="urn:schemas-microsoft-com:vml" xmlns:wp14="http://schemas.microsoft.com/office/word/2010/wordprocessingDrawing" xmlns:wp="http://schemas.openxmlformats.org/drawingml/2006/wordprocessingDrawing" xmlns:w10="urn:schemas-microsoft-com:office:word" xmlns:w="http://schemas.openxmlformats.org/wordprocessingml/2006/main" xmlns:w14="http://schemas.microsoft.com/office/word/2010/wordml" xmlns:wpg="http://schemas.microsoft.com/office/word/2010/wordprocessingGroup" xmlns:wpi="http://schemas.microsoft.com/office/word/2010/wordprocessingInk" xmlns:wne="http://schemas.microsoft.com/office/word/2006/wordml" xmlns:wps="http://schemas.microsoft.com/office/word/2010/wordprocessingShape" mc:Ignorable="w14 wp14">
   <w:abstractNum w:abstractNumId="0">
     <w:nsid w:val="09621FF9"/>
     <w:multiLevelType w:val="hybridMultilevel"/>
@@ -983,7 +989,7 @@
     </w:rPrDefault>
     <w:pPrDefault/>
   </w:docDefaults>
-  <w:latentStyles w:defLockedState="0" w:defUIPriority="0" w:defSemiHidden="0" w:defUnhideWhenUsed="0" w:defQFormat="0" w:count="276"/>
+  <w:latentStyles w:defLockedState="0" w:defUIPriority="0" w:defSemiHidden="0" w:defUnhideWhenUsed="0" w:defQFormat="0" w:count="267"/>
   <w:style w:type="paragraph" w:default="1" w:styleId="Normal">
     <w:name w:val="Normal"/>
     <w:qFormat/>
@@ -1068,7 +1074,7 @@
 </file>
 
 <file path=word/stylesWithEffects.xml><?xml version="1.0" encoding="utf-8"?>
-<w:styles xmlns:wpc="http://schemas.microsoft.com/office/word/2010/wordprocessingCanvas" xmlns:mo="http://schemas.microsoft.com/office/mac/office/2008/main" xmlns:mc="http://schemas.openxmlformats.org/markup-compatibility/2006" xmlns:mv="urn:schemas-microsoft-com:mac:vml" xmlns:o="urn:schemas-microsoft-com:office:office" xmlns:r="http://schemas.openxmlformats.org/officeDocument/2006/relationships" xmlns:m="http://schemas.openxmlformats.org/officeDocument/2006/math" xmlns:v="urn:schemas-microsoft-com:vml" xmlns:wp14="http://schemas.microsoft.com/office/word/2010/wordprocessingDrawing" xmlns:wp="http://schemas.openxmlformats.org/drawingml/2006/wordprocessingDrawing" xmlns:w10="urn:schemas-microsoft-com:office:word" xmlns:w="http://schemas.openxmlformats.org/wordprocessingml/2006/main" xmlns:w14="http://schemas.microsoft.com/office/word/2010/wordml" xmlns:wpg="http://schemas.microsoft.com/office/word/2010/wordprocessingGroup" xmlns:wpi="http://schemas.microsoft.com/office/word/2010/wordprocessingInk" xmlns:wne="http://schemas.microsoft.com/office/word/2006/wordml" xmlns:wps="http://schemas.microsoft.com/office/word/2010/wordprocessingShape" mc:Ignorable="w14 wp14">
+<w:styles xmlns:wpc="http://schemas.microsoft.com/office/word/2010/wordprocessingCanvas" xmlns:mc="http://schemas.openxmlformats.org/markup-compatibility/2006" xmlns:o="urn:schemas-microsoft-com:office:office" xmlns:r="http://schemas.openxmlformats.org/officeDocument/2006/relationships" xmlns:m="http://schemas.openxmlformats.org/officeDocument/2006/math" xmlns:v="urn:schemas-microsoft-com:vml" xmlns:wp14="http://schemas.microsoft.com/office/word/2010/wordprocessingDrawing" xmlns:wp="http://schemas.openxmlformats.org/drawingml/2006/wordprocessingDrawing" xmlns:w10="urn:schemas-microsoft-com:office:word" xmlns:w="http://schemas.openxmlformats.org/wordprocessingml/2006/main" xmlns:w14="http://schemas.microsoft.com/office/word/2010/wordml" xmlns:wpg="http://schemas.microsoft.com/office/word/2010/wordprocessingGroup" xmlns:wpi="http://schemas.microsoft.com/office/word/2010/wordprocessingInk" xmlns:wne="http://schemas.microsoft.com/office/word/2006/wordml" xmlns:wps="http://schemas.microsoft.com/office/word/2010/wordprocessingShape" mc:Ignorable="w14 wp14">
   <w:docDefaults>
     <w:rPrDefault>
       <w:rPr>
@@ -1080,7 +1086,7 @@
     </w:rPrDefault>
     <w:pPrDefault/>
   </w:docDefaults>
-  <w:latentStyles w:defLockedState="0" w:defUIPriority="0" w:defSemiHidden="0" w:defUnhideWhenUsed="0" w:defQFormat="0" w:count="276"/>
+  <w:latentStyles w:defLockedState="0" w:defUIPriority="0" w:defSemiHidden="0" w:defUnhideWhenUsed="0" w:defQFormat="0" w:count="267"/>
   <w:style w:type="paragraph" w:default="1" w:styleId="Normal">
     <w:name w:val="Normal"/>
     <w:qFormat/>

</xml_diff>

<commit_message>
Revert "TA email address added to Assignment 0"
This reverts commit ae9da143b7b26de11c564ff72ba05b94d8a7a7f1.
</commit_message>
<xml_diff>
--- a/assignments/Asgn0/Asgn_0.docx
+++ b/assignments/Asgn0/Asgn_0.docx
@@ -1,6 +1,6 @@
 
 <file path=word/document.xml><?xml version="1.0" encoding="utf-8"?>
-<w:document xmlns:wpc="http://schemas.microsoft.com/office/word/2010/wordprocessingCanvas" xmlns:mc="http://schemas.openxmlformats.org/markup-compatibility/2006" xmlns:o="urn:schemas-microsoft-com:office:office" xmlns:r="http://schemas.openxmlformats.org/officeDocument/2006/relationships" xmlns:m="http://schemas.openxmlformats.org/officeDocument/2006/math" xmlns:v="urn:schemas-microsoft-com:vml" xmlns:wp14="http://schemas.microsoft.com/office/word/2010/wordprocessingDrawing" xmlns:wp="http://schemas.openxmlformats.org/drawingml/2006/wordprocessingDrawing" xmlns:w10="urn:schemas-microsoft-com:office:word" xmlns:w="http://schemas.openxmlformats.org/wordprocessingml/2006/main" xmlns:w14="http://schemas.microsoft.com/office/word/2010/wordml" xmlns:wpg="http://schemas.microsoft.com/office/word/2010/wordprocessingGroup" xmlns:wpi="http://schemas.microsoft.com/office/word/2010/wordprocessingInk" xmlns:wne="http://schemas.microsoft.com/office/word/2006/wordml" xmlns:wps="http://schemas.microsoft.com/office/word/2010/wordprocessingShape" mc:Ignorable="w14 wp14">
+<w:document xmlns:wpc="http://schemas.microsoft.com/office/word/2010/wordprocessingCanvas" xmlns:mo="http://schemas.microsoft.com/office/mac/office/2008/main" xmlns:mc="http://schemas.openxmlformats.org/markup-compatibility/2006" xmlns:mv="urn:schemas-microsoft-com:mac:vml" xmlns:o="urn:schemas-microsoft-com:office:office" xmlns:r="http://schemas.openxmlformats.org/officeDocument/2006/relationships" xmlns:m="http://schemas.openxmlformats.org/officeDocument/2006/math" xmlns:v="urn:schemas-microsoft-com:vml" xmlns:wp14="http://schemas.microsoft.com/office/word/2010/wordprocessingDrawing" xmlns:wp="http://schemas.openxmlformats.org/drawingml/2006/wordprocessingDrawing" xmlns:w10="urn:schemas-microsoft-com:office:word" xmlns:w="http://schemas.openxmlformats.org/wordprocessingml/2006/main" xmlns:w14="http://schemas.microsoft.com/office/word/2010/wordml" xmlns:wpg="http://schemas.microsoft.com/office/word/2010/wordprocessingGroup" xmlns:wpi="http://schemas.microsoft.com/office/word/2010/wordprocessingInk" xmlns:wne="http://schemas.microsoft.com/office/word/2006/wordml" xmlns:wps="http://schemas.microsoft.com/office/word/2010/wordprocessingShape" mc:Ignorable="w14 wp14">
   <w:body>
     <w:p>
       <w:pPr>
@@ -110,6 +110,8 @@
         </w:rPr>
         <w:t>Due: Tomorrow at 5pm</w:t>
       </w:r>
+      <w:bookmarkStart w:id="0" w:name="_GoBack"/>
+      <w:bookmarkEnd w:id="0"/>
     </w:p>
     <w:p>
       <w:pPr>
@@ -229,15 +231,7 @@
         <w:rPr>
           <w:sz w:val="22"/>
         </w:rPr>
-        <w:t xml:space="preserve"> repository and send the HTTPS clone URL to the TA in an email</w:t>
-      </w:r>
-      <w:bookmarkStart w:id="0" w:name="_GoBack"/>
-      <w:bookmarkEnd w:id="0"/>
-      <w:r>
-        <w:rPr>
-          <w:sz w:val="22"/>
-        </w:rPr>
-        <w:t>.</w:t>
+        <w:t xml:space="preserve"> repository and send the HTTPS clone URL to the TA in an email.</w:t>
       </w:r>
     </w:p>
     <w:p>
@@ -678,7 +672,7 @@
 </file>
 
 <file path=word/numbering.xml><?xml version="1.0" encoding="utf-8"?>
-<w:numbering xmlns:wpc="http://schemas.microsoft.com/office/word/2010/wordprocessingCanvas" xmlns:mc="http://schemas.openxmlformats.org/markup-compatibility/2006" xmlns:o="urn:schemas-microsoft-com:office:office" xmlns:r="http://schemas.openxmlformats.org/officeDocument/2006/relationships" xmlns:m="http://schemas.openxmlformats.org/officeDocument/2006/math" xmlns:v="urn:schemas-microsoft-com:vml" xmlns:wp14="http://schemas.microsoft.com/office/word/2010/wordprocessingDrawing" xmlns:wp="http://schemas.openxmlformats.org/drawingml/2006/wordprocessingDrawing" xmlns:w10="urn:schemas-microsoft-com:office:word" xmlns:w="http://schemas.openxmlformats.org/wordprocessingml/2006/main" xmlns:w14="http://schemas.microsoft.com/office/word/2010/wordml" xmlns:wpg="http://schemas.microsoft.com/office/word/2010/wordprocessingGroup" xmlns:wpi="http://schemas.microsoft.com/office/word/2010/wordprocessingInk" xmlns:wne="http://schemas.microsoft.com/office/word/2006/wordml" xmlns:wps="http://schemas.microsoft.com/office/word/2010/wordprocessingShape" mc:Ignorable="w14 wp14">
+<w:numbering xmlns:wpc="http://schemas.microsoft.com/office/word/2010/wordprocessingCanvas" xmlns:mo="http://schemas.microsoft.com/office/mac/office/2008/main" xmlns:mc="http://schemas.openxmlformats.org/markup-compatibility/2006" xmlns:mv="urn:schemas-microsoft-com:mac:vml" xmlns:o="urn:schemas-microsoft-com:office:office" xmlns:r="http://schemas.openxmlformats.org/officeDocument/2006/relationships" xmlns:m="http://schemas.openxmlformats.org/officeDocument/2006/math" xmlns:v="urn:schemas-microsoft-com:vml" xmlns:wp14="http://schemas.microsoft.com/office/word/2010/wordprocessingDrawing" xmlns:wp="http://schemas.openxmlformats.org/drawingml/2006/wordprocessingDrawing" xmlns:w10="urn:schemas-microsoft-com:office:word" xmlns:w="http://schemas.openxmlformats.org/wordprocessingml/2006/main" xmlns:w14="http://schemas.microsoft.com/office/word/2010/wordml" xmlns:wpg="http://schemas.microsoft.com/office/word/2010/wordprocessingGroup" xmlns:wpi="http://schemas.microsoft.com/office/word/2010/wordprocessingInk" xmlns:wne="http://schemas.microsoft.com/office/word/2006/wordml" xmlns:wps="http://schemas.microsoft.com/office/word/2010/wordprocessingShape" mc:Ignorable="w14 wp14">
   <w:abstractNum w:abstractNumId="0">
     <w:nsid w:val="09621FF9"/>
     <w:multiLevelType w:val="hybridMultilevel"/>
@@ -989,7 +983,7 @@
     </w:rPrDefault>
     <w:pPrDefault/>
   </w:docDefaults>
-  <w:latentStyles w:defLockedState="0" w:defUIPriority="0" w:defSemiHidden="0" w:defUnhideWhenUsed="0" w:defQFormat="0" w:count="267"/>
+  <w:latentStyles w:defLockedState="0" w:defUIPriority="0" w:defSemiHidden="0" w:defUnhideWhenUsed="0" w:defQFormat="0" w:count="276"/>
   <w:style w:type="paragraph" w:default="1" w:styleId="Normal">
     <w:name w:val="Normal"/>
     <w:qFormat/>
@@ -1074,7 +1068,7 @@
 </file>
 
 <file path=word/stylesWithEffects.xml><?xml version="1.0" encoding="utf-8"?>
-<w:styles xmlns:wpc="http://schemas.microsoft.com/office/word/2010/wordprocessingCanvas" xmlns:mc="http://schemas.openxmlformats.org/markup-compatibility/2006" xmlns:o="urn:schemas-microsoft-com:office:office" xmlns:r="http://schemas.openxmlformats.org/officeDocument/2006/relationships" xmlns:m="http://schemas.openxmlformats.org/officeDocument/2006/math" xmlns:v="urn:schemas-microsoft-com:vml" xmlns:wp14="http://schemas.microsoft.com/office/word/2010/wordprocessingDrawing" xmlns:wp="http://schemas.openxmlformats.org/drawingml/2006/wordprocessingDrawing" xmlns:w10="urn:schemas-microsoft-com:office:word" xmlns:w="http://schemas.openxmlformats.org/wordprocessingml/2006/main" xmlns:w14="http://schemas.microsoft.com/office/word/2010/wordml" xmlns:wpg="http://schemas.microsoft.com/office/word/2010/wordprocessingGroup" xmlns:wpi="http://schemas.microsoft.com/office/word/2010/wordprocessingInk" xmlns:wne="http://schemas.microsoft.com/office/word/2006/wordml" xmlns:wps="http://schemas.microsoft.com/office/word/2010/wordprocessingShape" mc:Ignorable="w14 wp14">
+<w:styles xmlns:wpc="http://schemas.microsoft.com/office/word/2010/wordprocessingCanvas" xmlns:mo="http://schemas.microsoft.com/office/mac/office/2008/main" xmlns:mc="http://schemas.openxmlformats.org/markup-compatibility/2006" xmlns:mv="urn:schemas-microsoft-com:mac:vml" xmlns:o="urn:schemas-microsoft-com:office:office" xmlns:r="http://schemas.openxmlformats.org/officeDocument/2006/relationships" xmlns:m="http://schemas.openxmlformats.org/officeDocument/2006/math" xmlns:v="urn:schemas-microsoft-com:vml" xmlns:wp14="http://schemas.microsoft.com/office/word/2010/wordprocessingDrawing" xmlns:wp="http://schemas.openxmlformats.org/drawingml/2006/wordprocessingDrawing" xmlns:w10="urn:schemas-microsoft-com:office:word" xmlns:w="http://schemas.openxmlformats.org/wordprocessingml/2006/main" xmlns:w14="http://schemas.microsoft.com/office/word/2010/wordml" xmlns:wpg="http://schemas.microsoft.com/office/word/2010/wordprocessingGroup" xmlns:wpi="http://schemas.microsoft.com/office/word/2010/wordprocessingInk" xmlns:wne="http://schemas.microsoft.com/office/word/2006/wordml" xmlns:wps="http://schemas.microsoft.com/office/word/2010/wordprocessingShape" mc:Ignorable="w14 wp14">
   <w:docDefaults>
     <w:rPrDefault>
       <w:rPr>
@@ -1086,7 +1080,7 @@
     </w:rPrDefault>
     <w:pPrDefault/>
   </w:docDefaults>
-  <w:latentStyles w:defLockedState="0" w:defUIPriority="0" w:defSemiHidden="0" w:defUnhideWhenUsed="0" w:defQFormat="0" w:count="267"/>
+  <w:latentStyles w:defLockedState="0" w:defUIPriority="0" w:defSemiHidden="0" w:defUnhideWhenUsed="0" w:defQFormat="0" w:count="276"/>
   <w:style w:type="paragraph" w:default="1" w:styleId="Normal">
     <w:name w:val="Normal"/>
     <w:qFormat/>

</xml_diff>

<commit_message>
TA email id added to Assignment 0
</commit_message>
<xml_diff>
--- a/assignments/Asgn0/Asgn_0.docx
+++ b/assignments/Asgn0/Asgn_0.docx
@@ -1,6 +1,6 @@
 
 <file path=word/document.xml><?xml version="1.0" encoding="utf-8"?>
-<w:document xmlns:wpc="http://schemas.microsoft.com/office/word/2010/wordprocessingCanvas" xmlns:mo="http://schemas.microsoft.com/office/mac/office/2008/main" xmlns:mc="http://schemas.openxmlformats.org/markup-compatibility/2006" xmlns:mv="urn:schemas-microsoft-com:mac:vml" xmlns:o="urn:schemas-microsoft-com:office:office" xmlns:r="http://schemas.openxmlformats.org/officeDocument/2006/relationships" xmlns:m="http://schemas.openxmlformats.org/officeDocument/2006/math" xmlns:v="urn:schemas-microsoft-com:vml" xmlns:wp14="http://schemas.microsoft.com/office/word/2010/wordprocessingDrawing" xmlns:wp="http://schemas.openxmlformats.org/drawingml/2006/wordprocessingDrawing" xmlns:w10="urn:schemas-microsoft-com:office:word" xmlns:w="http://schemas.openxmlformats.org/wordprocessingml/2006/main" xmlns:w14="http://schemas.microsoft.com/office/word/2010/wordml" xmlns:wpg="http://schemas.microsoft.com/office/word/2010/wordprocessingGroup" xmlns:wpi="http://schemas.microsoft.com/office/word/2010/wordprocessingInk" xmlns:wne="http://schemas.microsoft.com/office/word/2006/wordml" xmlns:wps="http://schemas.microsoft.com/office/word/2010/wordprocessingShape" mc:Ignorable="w14 wp14">
+<w:document xmlns:wpc="http://schemas.microsoft.com/office/word/2010/wordprocessingCanvas" xmlns:mc="http://schemas.openxmlformats.org/markup-compatibility/2006" xmlns:o="urn:schemas-microsoft-com:office:office" xmlns:r="http://schemas.openxmlformats.org/officeDocument/2006/relationships" xmlns:m="http://schemas.openxmlformats.org/officeDocument/2006/math" xmlns:v="urn:schemas-microsoft-com:vml" xmlns:wp14="http://schemas.microsoft.com/office/word/2010/wordprocessingDrawing" xmlns:wp="http://schemas.openxmlformats.org/drawingml/2006/wordprocessingDrawing" xmlns:w10="urn:schemas-microsoft-com:office:word" xmlns:w="http://schemas.openxmlformats.org/wordprocessingml/2006/main" xmlns:w14="http://schemas.microsoft.com/office/word/2010/wordml" xmlns:wpg="http://schemas.microsoft.com/office/word/2010/wordprocessingGroup" xmlns:wpi="http://schemas.microsoft.com/office/word/2010/wordprocessingInk" xmlns:wne="http://schemas.microsoft.com/office/word/2006/wordml" xmlns:wps="http://schemas.microsoft.com/office/word/2010/wordprocessingShape" mc:Ignorable="w14 wp14">
   <w:body>
     <w:p>
       <w:pPr>
@@ -110,8 +110,6 @@
         </w:rPr>
         <w:t>Due: Tomorrow at 5pm</w:t>
       </w:r>
-      <w:bookmarkStart w:id="0" w:name="_GoBack"/>
-      <w:bookmarkEnd w:id="0"/>
     </w:p>
     <w:p>
       <w:pPr>
@@ -231,7 +229,35 @@
         <w:rPr>
           <w:sz w:val="22"/>
         </w:rPr>
-        <w:t xml:space="preserve"> repository and send the HTTPS clone URL to the TA in an email.</w:t>
+        <w:t xml:space="preserve"> repository and send the HTTPS clone URL to the TA in an </w:t>
+      </w:r>
+      <w:proofErr w:type="gramStart"/>
+      <w:r>
+        <w:rPr>
+          <w:sz w:val="22"/>
+        </w:rPr>
+        <w:t>email</w:t>
+      </w:r>
+      <w:r>
+        <w:rPr>
+          <w:sz w:val="22"/>
+        </w:rPr>
+        <w:t xml:space="preserve">  (</w:t>
+      </w:r>
+      <w:proofErr w:type="gramEnd"/>
+      <w:r>
+        <w:rPr>
+          <w:sz w:val="22"/>
+        </w:rPr>
+        <w:t>TA email address: Satabdi.basu@vanderbilt.edu)</w:t>
+      </w:r>
+      <w:bookmarkStart w:id="0" w:name="_GoBack"/>
+      <w:bookmarkEnd w:id="0"/>
+      <w:r>
+        <w:rPr>
+          <w:sz w:val="22"/>
+        </w:rPr>
+        <w:t>.</w:t>
       </w:r>
     </w:p>
     <w:p>
@@ -672,7 +698,7 @@
 </file>
 
 <file path=word/numbering.xml><?xml version="1.0" encoding="utf-8"?>
-<w:numbering xmlns:wpc="http://schemas.microsoft.com/office/word/2010/wordprocessingCanvas" xmlns:mo="http://schemas.microsoft.com/office/mac/office/2008/main" xmlns:mc="http://schemas.openxmlformats.org/markup-compatibility/2006" xmlns:mv="urn:schemas-microsoft-com:mac:vml" xmlns:o="urn:schemas-microsoft-com:office:office" xmlns:r="http://schemas.openxmlformats.org/officeDocument/2006/relationships" xmlns:m="http://schemas.openxmlformats.org/officeDocument/2006/math" xmlns:v="urn:schemas-microsoft-com:vml" xmlns:wp14="http://schemas.microsoft.com/office/word/2010/wordprocessingDrawing" xmlns:wp="http://schemas.openxmlformats.org/drawingml/2006/wordprocessingDrawing" xmlns:w10="urn:schemas-microsoft-com:office:word" xmlns:w="http://schemas.openxmlformats.org/wordprocessingml/2006/main" xmlns:w14="http://schemas.microsoft.com/office/word/2010/wordml" xmlns:wpg="http://schemas.microsoft.com/office/word/2010/wordprocessingGroup" xmlns:wpi="http://schemas.microsoft.com/office/word/2010/wordprocessingInk" xmlns:wne="http://schemas.microsoft.com/office/word/2006/wordml" xmlns:wps="http://schemas.microsoft.com/office/word/2010/wordprocessingShape" mc:Ignorable="w14 wp14">
+<w:numbering xmlns:wpc="http://schemas.microsoft.com/office/word/2010/wordprocessingCanvas" xmlns:mc="http://schemas.openxmlformats.org/markup-compatibility/2006" xmlns:o="urn:schemas-microsoft-com:office:office" xmlns:r="http://schemas.openxmlformats.org/officeDocument/2006/relationships" xmlns:m="http://schemas.openxmlformats.org/officeDocument/2006/math" xmlns:v="urn:schemas-microsoft-com:vml" xmlns:wp14="http://schemas.microsoft.com/office/word/2010/wordprocessingDrawing" xmlns:wp="http://schemas.openxmlformats.org/drawingml/2006/wordprocessingDrawing" xmlns:w10="urn:schemas-microsoft-com:office:word" xmlns:w="http://schemas.openxmlformats.org/wordprocessingml/2006/main" xmlns:w14="http://schemas.microsoft.com/office/word/2010/wordml" xmlns:wpg="http://schemas.microsoft.com/office/word/2010/wordprocessingGroup" xmlns:wpi="http://schemas.microsoft.com/office/word/2010/wordprocessingInk" xmlns:wne="http://schemas.microsoft.com/office/word/2006/wordml" xmlns:wps="http://schemas.microsoft.com/office/word/2010/wordprocessingShape" mc:Ignorable="w14 wp14">
   <w:abstractNum w:abstractNumId="0">
     <w:nsid w:val="09621FF9"/>
     <w:multiLevelType w:val="hybridMultilevel"/>
@@ -983,7 +1009,7 @@
     </w:rPrDefault>
     <w:pPrDefault/>
   </w:docDefaults>
-  <w:latentStyles w:defLockedState="0" w:defUIPriority="0" w:defSemiHidden="0" w:defUnhideWhenUsed="0" w:defQFormat="0" w:count="276"/>
+  <w:latentStyles w:defLockedState="0" w:defUIPriority="0" w:defSemiHidden="0" w:defUnhideWhenUsed="0" w:defQFormat="0" w:count="267"/>
   <w:style w:type="paragraph" w:default="1" w:styleId="Normal">
     <w:name w:val="Normal"/>
     <w:qFormat/>
@@ -1068,7 +1094,7 @@
 </file>
 
 <file path=word/stylesWithEffects.xml><?xml version="1.0" encoding="utf-8"?>
-<w:styles xmlns:wpc="http://schemas.microsoft.com/office/word/2010/wordprocessingCanvas" xmlns:mo="http://schemas.microsoft.com/office/mac/office/2008/main" xmlns:mc="http://schemas.openxmlformats.org/markup-compatibility/2006" xmlns:mv="urn:schemas-microsoft-com:mac:vml" xmlns:o="urn:schemas-microsoft-com:office:office" xmlns:r="http://schemas.openxmlformats.org/officeDocument/2006/relationships" xmlns:m="http://schemas.openxmlformats.org/officeDocument/2006/math" xmlns:v="urn:schemas-microsoft-com:vml" xmlns:wp14="http://schemas.microsoft.com/office/word/2010/wordprocessingDrawing" xmlns:wp="http://schemas.openxmlformats.org/drawingml/2006/wordprocessingDrawing" xmlns:w10="urn:schemas-microsoft-com:office:word" xmlns:w="http://schemas.openxmlformats.org/wordprocessingml/2006/main" xmlns:w14="http://schemas.microsoft.com/office/word/2010/wordml" xmlns:wpg="http://schemas.microsoft.com/office/word/2010/wordprocessingGroup" xmlns:wpi="http://schemas.microsoft.com/office/word/2010/wordprocessingInk" xmlns:wne="http://schemas.microsoft.com/office/word/2006/wordml" xmlns:wps="http://schemas.microsoft.com/office/word/2010/wordprocessingShape" mc:Ignorable="w14 wp14">
+<w:styles xmlns:wpc="http://schemas.microsoft.com/office/word/2010/wordprocessingCanvas" xmlns:mc="http://schemas.openxmlformats.org/markup-compatibility/2006" xmlns:o="urn:schemas-microsoft-com:office:office" xmlns:r="http://schemas.openxmlformats.org/officeDocument/2006/relationships" xmlns:m="http://schemas.openxmlformats.org/officeDocument/2006/math" xmlns:v="urn:schemas-microsoft-com:vml" xmlns:wp14="http://schemas.microsoft.com/office/word/2010/wordprocessingDrawing" xmlns:wp="http://schemas.openxmlformats.org/drawingml/2006/wordprocessingDrawing" xmlns:w10="urn:schemas-microsoft-com:office:word" xmlns:w="http://schemas.openxmlformats.org/wordprocessingml/2006/main" xmlns:w14="http://schemas.microsoft.com/office/word/2010/wordml" xmlns:wpg="http://schemas.microsoft.com/office/word/2010/wordprocessingGroup" xmlns:wpi="http://schemas.microsoft.com/office/word/2010/wordprocessingInk" xmlns:wne="http://schemas.microsoft.com/office/word/2006/wordml" xmlns:wps="http://schemas.microsoft.com/office/word/2010/wordprocessingShape" mc:Ignorable="w14 wp14">
   <w:docDefaults>
     <w:rPrDefault>
       <w:rPr>
@@ -1080,7 +1106,7 @@
     </w:rPrDefault>
     <w:pPrDefault/>
   </w:docDefaults>
-  <w:latentStyles w:defLockedState="0" w:defUIPriority="0" w:defSemiHidden="0" w:defUnhideWhenUsed="0" w:defQFormat="0" w:count="276"/>
+  <w:latentStyles w:defLockedState="0" w:defUIPriority="0" w:defSemiHidden="0" w:defUnhideWhenUsed="0" w:defQFormat="0" w:count="267"/>
   <w:style w:type="paragraph" w:default="1" w:styleId="Normal">
     <w:name w:val="Normal"/>
     <w:qFormat/>

</xml_diff>